<commit_message>
added example for factoryMethod-updated document
</commit_message>
<xml_diff>
--- a/Factory/Doc.docx
+++ b/Factory/Doc.docx
@@ -1,6 +1,6 @@
 
 <file path=word/document.xml><?xml version="1.0" encoding="utf-8"?>
-<w:document xmlns:wpc="http://schemas.microsoft.com/office/word/2010/wordprocessingCanvas" xmlns:cx="http://schemas.microsoft.com/office/drawing/2014/chartex" xmlns:cx1="http://schemas.microsoft.com/office/drawing/2015/9/8/chartex" xmlns:cx2="http://schemas.microsoft.com/office/drawing/2015/10/21/chartex" xmlns:cx3="http://schemas.microsoft.com/office/drawing/2016/5/9/chartex" xmlns:cx4="http://schemas.microsoft.com/office/drawing/2016/5/10/chartex" xmlns:cx5="http://schemas.microsoft.com/office/drawing/2016/5/11/chartex" xmlns:cx6="http://schemas.microsoft.com/office/drawing/2016/5/12/chartex" xmlns:cx7="http://schemas.microsoft.com/office/drawing/2016/5/13/chartex" xmlns:cx8="http://schemas.microsoft.com/office/drawing/2016/5/14/chartex" xmlns:mc="http://schemas.openxmlformats.org/markup-compatibility/2006" xmlns:aink="http://schemas.microsoft.com/office/drawing/2016/ink" xmlns:am3d="http://schemas.microsoft.com/office/drawing/2017/model3d" xmlns:o="urn:schemas-microsoft-com:office:office" xmlns:r="http://schemas.openxmlformats.org/officeDocument/2006/relationships" xmlns:m="http://schemas.openxmlformats.org/officeDocument/2006/math" xmlns:v="urn:schemas-microsoft-com:vml" xmlns:wp14="http://schemas.microsoft.com/office/word/2010/wordprocessingDrawing" xmlns:wp="http://schemas.openxmlformats.org/drawingml/2006/wordprocessingDrawing" xmlns:w10="urn:schemas-microsoft-com:office:word" xmlns:w="http://schemas.openxmlformats.org/wordprocessingml/2006/main" xmlns:w14="http://schemas.microsoft.com/office/word/2010/wordml" xmlns:w15="http://schemas.microsoft.com/office/word/2012/wordml" xmlns:w16cex="http://schemas.microsoft.com/office/word/2018/wordml/cex" xmlns:w16cid="http://schemas.microsoft.com/office/word/2016/wordml/cid" xmlns:w16="http://schemas.microsoft.com/office/word/2018/wordml" xmlns:w16sdtdh="http://schemas.microsoft.com/office/word/2020/wordml/sdtdatahash" xmlns:w16se="http://schemas.microsoft.com/office/word/2015/wordml/symex" xmlns:wpg="http://schemas.microsoft.com/office/word/2010/wordprocessingGroup" xmlns:wpi="http://schemas.microsoft.com/office/word/2010/wordprocessingInk" xmlns:wne="http://schemas.microsoft.com/office/word/2006/wordml" xmlns:wps="http://schemas.microsoft.com/office/word/2010/wordprocessingShape" mc:Ignorable="w14 w15 w16se w16cid w16 w16cex w16sdtdh wp14">
+<w:document xmlns:wpc="http://schemas.microsoft.com/office/word/2010/wordprocessingCanvas" xmlns:cx="http://schemas.microsoft.com/office/drawing/2014/chartex" xmlns:cx1="http://schemas.microsoft.com/office/drawing/2015/9/8/chartex" xmlns:cx2="http://schemas.microsoft.com/office/drawing/2015/10/21/chartex" xmlns:cx3="http://schemas.microsoft.com/office/drawing/2016/5/9/chartex" xmlns:cx4="http://schemas.microsoft.com/office/drawing/2016/5/10/chartex" xmlns:cx5="http://schemas.microsoft.com/office/drawing/2016/5/11/chartex" xmlns:cx6="http://schemas.microsoft.com/office/drawing/2016/5/12/chartex" xmlns:cx7="http://schemas.microsoft.com/office/drawing/2016/5/13/chartex" xmlns:cx8="http://schemas.microsoft.com/office/drawing/2016/5/14/chartex" xmlns:mc="http://schemas.openxmlformats.org/markup-compatibility/2006" xmlns:aink="http://schemas.microsoft.com/office/drawing/2016/ink" xmlns:am3d="http://schemas.microsoft.com/office/drawing/2017/model3d" xmlns:o="urn:schemas-microsoft-com:office:office" xmlns:oel="http://schemas.microsoft.com/office/2019/extlst" xmlns:r="http://schemas.openxmlformats.org/officeDocument/2006/relationships" xmlns:m="http://schemas.openxmlformats.org/officeDocument/2006/math" xmlns:v="urn:schemas-microsoft-com:vml" xmlns:wp14="http://schemas.microsoft.com/office/word/2010/wordprocessingDrawing" xmlns:wp="http://schemas.openxmlformats.org/drawingml/2006/wordprocessingDrawing" xmlns:w10="urn:schemas-microsoft-com:office:word" xmlns:w="http://schemas.openxmlformats.org/wordprocessingml/2006/main" xmlns:w14="http://schemas.microsoft.com/office/word/2010/wordml" xmlns:w15="http://schemas.microsoft.com/office/word/2012/wordml" xmlns:w16cex="http://schemas.microsoft.com/office/word/2018/wordml/cex" xmlns:w16cid="http://schemas.microsoft.com/office/word/2016/wordml/cid" xmlns:w16="http://schemas.microsoft.com/office/word/2018/wordml" xmlns:w16du="http://schemas.microsoft.com/office/word/2023/wordml/word16du" xmlns:w16sdtdh="http://schemas.microsoft.com/office/word/2020/wordml/sdtdatahash" xmlns:w16se="http://schemas.microsoft.com/office/word/2015/wordml/symex" xmlns:wpg="http://schemas.microsoft.com/office/word/2010/wordprocessingGroup" xmlns:wpi="http://schemas.microsoft.com/office/word/2010/wordprocessingInk" xmlns:wne="http://schemas.microsoft.com/office/word/2006/wordml" xmlns:wps="http://schemas.microsoft.com/office/word/2010/wordprocessingShape" mc:Ignorable="w14 w15 w16se w16cid w16 w16cex w16sdtdh w16du wp14">
   <w:body>
     <w:p>
       <w:pPr>
@@ -70,9 +70,8 @@
       <w:pPr>
         <w:bidi/>
         <w:rPr>
-          <w:rFonts w:ascii="Calibri" w:eastAsia="Calibri" w:hAnsi="Calibri" w:cs="Calibri" w:hint="cs"/>
-          <w:b/>
-          <w:rtl/>
+          <w:rFonts w:ascii="Calibri" w:eastAsia="Calibri" w:hAnsi="Calibri" w:cs="Calibri"/>
+          <w:b/>
           <w:lang w:val="en-US" w:bidi="fa-IR"/>
         </w:rPr>
       </w:pPr>
@@ -85,6 +84,704 @@
         </w:rPr>
         <w:t>یک کلاس مسئول نمونه سازی از کلاس های دیگر می باشد.</w:t>
       </w:r>
+    </w:p>
+    <w:p>
+      <w:pPr>
+        <w:bidi/>
+        <w:rPr>
+          <w:rFonts w:ascii="Calibri" w:eastAsia="Calibri" w:hAnsi="Calibri" w:cs="Calibri"/>
+          <w:b/>
+          <w:lang w:val="en-US" w:bidi="fa-IR"/>
+        </w:rPr>
+      </w:pPr>
+    </w:p>
+    <w:p>
+      <w:pPr>
+        <w:bidi/>
+        <w:rPr>
+          <w:rFonts w:ascii="Calibri" w:eastAsia="Calibri" w:hAnsi="Calibri" w:cs="Calibri"/>
+          <w:b/>
+          <w:lang w:val="en-US" w:bidi="fa-IR"/>
+        </w:rPr>
+      </w:pPr>
+    </w:p>
+    <w:p>
+      <w:pPr>
+        <w:bidi/>
+        <w:rPr>
+          <w:rFonts w:ascii="Calibri" w:eastAsia="Calibri" w:hAnsi="Calibri" w:cs="Calibri"/>
+          <w:b/>
+          <w:rtl/>
+          <w:lang w:val="en-US" w:bidi="fa-IR"/>
+        </w:rPr>
+      </w:pPr>
+      <w:r>
+        <w:rPr>
+          <w:rFonts w:ascii="Calibri" w:eastAsia="Calibri" w:hAnsi="Calibri" w:cs="Calibri" w:hint="cs"/>
+          <w:b/>
+          <w:rtl/>
+          <w:lang w:val="en-US" w:bidi="fa-IR"/>
+        </w:rPr>
+        <w:t>نکات :</w:t>
+      </w:r>
+    </w:p>
+    <w:p>
+      <w:pPr>
+        <w:pStyle w:val="ListParagraph"/>
+        <w:numPr>
+          <w:ilvl w:val="0"/>
+          <w:numId w:val="9"/>
+        </w:numPr>
+        <w:bidi/>
+        <w:rPr>
+          <w:rFonts w:ascii="Calibri" w:eastAsia="Calibri" w:hAnsi="Calibri" w:cs="Calibri"/>
+          <w:b/>
+          <w:lang w:val="en-US" w:bidi="fa-IR"/>
+        </w:rPr>
+      </w:pPr>
+      <w:r>
+        <w:rPr>
+          <w:rFonts w:ascii="Calibri" w:eastAsia="Calibri" w:hAnsi="Calibri" w:cs="Calibri" w:hint="cs"/>
+          <w:b/>
+          <w:rtl/>
+          <w:lang w:val="en-US" w:bidi="fa-IR"/>
+        </w:rPr>
+        <w:t xml:space="preserve">میتوان به عنوان </w:t>
+      </w:r>
+      <w:r>
+        <w:rPr>
+          <w:rFonts w:ascii="Calibri" w:eastAsia="Calibri" w:hAnsi="Calibri" w:cs="Calibri"/>
+          <w:b/>
+          <w:lang w:val="en-US" w:bidi="fa-IR"/>
+        </w:rPr>
+        <w:t>IOC</w:t>
+      </w:r>
+      <w:r>
+        <w:rPr>
+          <w:rFonts w:ascii="Calibri" w:eastAsia="Calibri" w:hAnsi="Calibri" w:cs="Calibri" w:hint="cs"/>
+          <w:b/>
+          <w:rtl/>
+          <w:lang w:val="en-US" w:bidi="fa-IR"/>
+        </w:rPr>
+        <w:t xml:space="preserve"> استفاده کرد</w:t>
+      </w:r>
+    </w:p>
+    <w:p>
+      <w:pPr>
+        <w:pStyle w:val="ListParagraph"/>
+        <w:numPr>
+          <w:ilvl w:val="0"/>
+          <w:numId w:val="9"/>
+        </w:numPr>
+        <w:bidi/>
+        <w:rPr>
+          <w:rFonts w:ascii="Calibri" w:eastAsia="Calibri" w:hAnsi="Calibri" w:cs="Calibri"/>
+          <w:b/>
+          <w:lang w:val="en-US" w:bidi="fa-IR"/>
+        </w:rPr>
+      </w:pPr>
+      <w:r>
+        <w:rPr>
+          <w:rFonts w:ascii="Calibri" w:eastAsia="Calibri" w:hAnsi="Calibri" w:cs="Calibri" w:hint="cs"/>
+          <w:b/>
+          <w:rtl/>
+          <w:lang w:val="en-US" w:bidi="fa-IR"/>
+        </w:rPr>
+        <w:t xml:space="preserve">برای </w:t>
+      </w:r>
+      <w:r>
+        <w:rPr>
+          <w:rFonts w:ascii="Calibri" w:eastAsia="Calibri" w:hAnsi="Calibri" w:cs="Calibri"/>
+          <w:b/>
+          <w:lang w:val="en-US" w:bidi="fa-IR"/>
+        </w:rPr>
+        <w:t>Product</w:t>
+      </w:r>
+      <w:r>
+        <w:rPr>
+          <w:rFonts w:ascii="Calibri" w:eastAsia="Calibri" w:hAnsi="Calibri" w:cs="Calibri" w:hint="cs"/>
+          <w:b/>
+          <w:rtl/>
+          <w:lang w:val="en-US" w:bidi="fa-IR"/>
+        </w:rPr>
+        <w:t xml:space="preserve"> میتوانید از </w:t>
+      </w:r>
+      <w:r>
+        <w:rPr>
+          <w:rFonts w:ascii="Calibri" w:eastAsia="Calibri" w:hAnsi="Calibri" w:cs="Calibri"/>
+          <w:b/>
+          <w:lang w:val="en-US" w:bidi="fa-IR"/>
+        </w:rPr>
+        <w:t>interface</w:t>
+      </w:r>
+      <w:r>
+        <w:rPr>
+          <w:rFonts w:ascii="Calibri" w:eastAsia="Calibri" w:hAnsi="Calibri" w:cs="Calibri" w:hint="cs"/>
+          <w:b/>
+          <w:rtl/>
+          <w:lang w:val="en-US" w:bidi="fa-IR"/>
+        </w:rPr>
+        <w:t xml:space="preserve"> استفاده کنید.</w:t>
+      </w:r>
+    </w:p>
+    <w:p>
+      <w:pPr>
+        <w:pStyle w:val="ListParagraph"/>
+        <w:numPr>
+          <w:ilvl w:val="0"/>
+          <w:numId w:val="9"/>
+        </w:numPr>
+        <w:bidi/>
+        <w:rPr>
+          <w:rFonts w:ascii="Calibri" w:eastAsia="Calibri" w:hAnsi="Calibri" w:cs="Calibri"/>
+          <w:b/>
+          <w:lang w:val="en-US" w:bidi="fa-IR"/>
+        </w:rPr>
+      </w:pPr>
+      <w:r>
+        <w:rPr>
+          <w:rFonts w:ascii="Calibri" w:eastAsia="Calibri" w:hAnsi="Calibri" w:cs="Calibri" w:hint="cs"/>
+          <w:b/>
+          <w:rtl/>
+          <w:lang w:val="en-US" w:bidi="fa-IR"/>
+        </w:rPr>
+        <w:t xml:space="preserve">استفاده از </w:t>
+      </w:r>
+      <w:r>
+        <w:rPr>
+          <w:rFonts w:ascii="Calibri" w:eastAsia="Calibri" w:hAnsi="Calibri" w:cs="Calibri"/>
+          <w:b/>
+          <w:lang w:val="en-US" w:bidi="fa-IR"/>
+        </w:rPr>
+        <w:t>Static</w:t>
+      </w:r>
+      <w:r>
+        <w:rPr>
+          <w:rFonts w:ascii="Calibri" w:eastAsia="Calibri" w:hAnsi="Calibri" w:cs="Calibri" w:hint="cs"/>
+          <w:b/>
+          <w:rtl/>
+          <w:lang w:val="en-US" w:bidi="fa-IR"/>
+        </w:rPr>
+        <w:t xml:space="preserve"> برای پیاده سازی </w:t>
+      </w:r>
+      <w:r>
+        <w:rPr>
+          <w:rFonts w:ascii="Calibri" w:eastAsia="Calibri" w:hAnsi="Calibri" w:cs="Calibri"/>
+          <w:b/>
+          <w:lang w:val="en-US" w:bidi="fa-IR"/>
+        </w:rPr>
+        <w:t>FactoryMethod</w:t>
+      </w:r>
+      <w:r>
+        <w:rPr>
+          <w:rFonts w:ascii="Calibri" w:eastAsia="Calibri" w:hAnsi="Calibri" w:cs="Calibri" w:hint="cs"/>
+          <w:b/>
+          <w:rtl/>
+          <w:lang w:val="en-US" w:bidi="fa-IR"/>
+        </w:rPr>
+        <w:t xml:space="preserve"> یا </w:t>
+      </w:r>
+      <w:r>
+        <w:rPr>
+          <w:rFonts w:ascii="Calibri" w:eastAsia="Calibri" w:hAnsi="Calibri" w:cs="Calibri"/>
+          <w:b/>
+          <w:lang w:val="en-US" w:bidi="fa-IR"/>
+        </w:rPr>
+        <w:t>Creator</w:t>
+      </w:r>
+    </w:p>
+    <w:p>
+      <w:pPr>
+        <w:pStyle w:val="ListParagraph"/>
+        <w:numPr>
+          <w:ilvl w:val="0"/>
+          <w:numId w:val="9"/>
+        </w:numPr>
+        <w:bidi/>
+        <w:rPr>
+          <w:rFonts w:ascii="Calibri" w:eastAsia="Calibri" w:hAnsi="Calibri" w:cs="Calibri"/>
+          <w:b/>
+          <w:lang w:val="en-US" w:bidi="fa-IR"/>
+        </w:rPr>
+      </w:pPr>
+      <w:r>
+        <w:rPr>
+          <w:rFonts w:ascii="Calibri" w:eastAsia="Calibri" w:hAnsi="Calibri" w:cs="Calibri" w:hint="cs"/>
+          <w:b/>
+          <w:rtl/>
+          <w:lang w:val="en-US" w:bidi="fa-IR"/>
+        </w:rPr>
+        <w:t xml:space="preserve">داشتن </w:t>
+      </w:r>
+      <w:r>
+        <w:rPr>
+          <w:rFonts w:ascii="Calibri" w:eastAsia="Calibri" w:hAnsi="Calibri" w:cs="Calibri" w:hint="cs"/>
+          <w:b/>
+          <w:rtl/>
+          <w:lang w:val="en-US" w:bidi="fa-IR"/>
+        </w:rPr>
+        <w:t xml:space="preserve">پارامتر ورودی </w:t>
+      </w:r>
+      <w:r>
+        <w:rPr>
+          <w:rFonts w:ascii="Calibri" w:eastAsia="Calibri" w:hAnsi="Calibri" w:cs="Calibri" w:hint="cs"/>
+          <w:b/>
+          <w:rtl/>
+          <w:lang w:val="en-US" w:bidi="fa-IR"/>
+        </w:rPr>
+        <w:t xml:space="preserve">برای </w:t>
+      </w:r>
+      <w:r>
+        <w:rPr>
+          <w:rFonts w:ascii="Calibri" w:eastAsia="Calibri" w:hAnsi="Calibri" w:cs="Calibri"/>
+          <w:b/>
+          <w:lang w:val="en-US" w:bidi="fa-IR"/>
+        </w:rPr>
+        <w:t>FactoryMethod</w:t>
+      </w:r>
+    </w:p>
+    <w:p>
+      <w:pPr>
+        <w:pStyle w:val="ListParagraph"/>
+        <w:numPr>
+          <w:ilvl w:val="0"/>
+          <w:numId w:val="9"/>
+        </w:numPr>
+        <w:bidi/>
+        <w:rPr>
+          <w:rFonts w:ascii="Calibri" w:eastAsia="Calibri" w:hAnsi="Calibri" w:cs="Calibri"/>
+          <w:b/>
+          <w:lang w:val="en-US" w:bidi="fa-IR"/>
+        </w:rPr>
+      </w:pPr>
+      <w:r>
+        <w:rPr>
+          <w:rFonts w:ascii="Calibri" w:eastAsia="Calibri" w:hAnsi="Calibri" w:cs="Calibri" w:hint="cs"/>
+          <w:b/>
+          <w:rtl/>
+          <w:lang w:val="en-US" w:bidi="fa-IR"/>
+        </w:rPr>
+        <w:t xml:space="preserve">از </w:t>
+      </w:r>
+      <w:r>
+        <w:rPr>
+          <w:rFonts w:ascii="Calibri" w:eastAsia="Calibri" w:hAnsi="Calibri" w:cs="Calibri"/>
+          <w:b/>
+          <w:lang w:val="en-US" w:bidi="fa-IR"/>
+        </w:rPr>
+        <w:t>ProtoType</w:t>
+      </w:r>
+      <w:r>
+        <w:rPr>
+          <w:rFonts w:ascii="Calibri" w:eastAsia="Calibri" w:hAnsi="Calibri" w:cs="Calibri" w:hint="cs"/>
+          <w:b/>
+          <w:rtl/>
+          <w:lang w:val="en-US" w:bidi="fa-IR"/>
+        </w:rPr>
+        <w:t xml:space="preserve">  در این الگواستفاده کرد.</w:t>
+      </w:r>
+    </w:p>
+    <w:p>
+      <w:pPr>
+        <w:bidi/>
+        <w:rPr>
+          <w:rFonts w:ascii="Calibri" w:eastAsia="Calibri" w:hAnsi="Calibri" w:cs="Calibri"/>
+          <w:b/>
+          <w:rtl/>
+          <w:lang w:val="en-US" w:bidi="fa-IR"/>
+        </w:rPr>
+      </w:pPr>
+      <w:r>
+        <w:rPr>
+          <w:rFonts w:ascii="Calibri" w:eastAsia="Calibri" w:hAnsi="Calibri" w:cs="Calibri" w:hint="cs"/>
+          <w:b/>
+          <w:rtl/>
+          <w:lang w:val="en-US" w:bidi="fa-IR"/>
+        </w:rPr>
+        <w:t xml:space="preserve">نکته مهم در مورد شماره 3 : برای اینکه کلاینت وابستگی شدیدی به </w:t>
+      </w:r>
+      <w:r>
+        <w:rPr>
+          <w:rFonts w:ascii="Calibri" w:eastAsia="Calibri" w:hAnsi="Calibri" w:cs="Calibri"/>
+          <w:b/>
+          <w:lang w:val="en-US" w:bidi="fa-IR"/>
+        </w:rPr>
+        <w:t>FactoryMethod</w:t>
+      </w:r>
+      <w:r>
+        <w:rPr>
+          <w:rFonts w:ascii="Calibri" w:eastAsia="Calibri" w:hAnsi="Calibri" w:cs="Calibri" w:hint="cs"/>
+          <w:b/>
+          <w:rtl/>
+          <w:lang w:val="en-US" w:bidi="fa-IR"/>
+        </w:rPr>
+        <w:t xml:space="preserve"> نداشته باشد بهتر است از </w:t>
+      </w:r>
+      <w:r>
+        <w:rPr>
+          <w:rFonts w:ascii="Calibri" w:eastAsia="Calibri" w:hAnsi="Calibri" w:cs="Calibri"/>
+          <w:b/>
+          <w:lang w:val="en-US" w:bidi="fa-IR"/>
+        </w:rPr>
+        <w:t>interface</w:t>
+      </w:r>
+      <w:r>
+        <w:rPr>
+          <w:rFonts w:ascii="Calibri" w:eastAsia="Calibri" w:hAnsi="Calibri" w:cs="Calibri" w:hint="cs"/>
+          <w:b/>
+          <w:rtl/>
+          <w:lang w:val="en-US" w:bidi="fa-IR"/>
+        </w:rPr>
+        <w:t xml:space="preserve"> استفاده شود.</w:t>
+      </w:r>
+    </w:p>
+    <w:p>
+      <w:pPr>
+        <w:bidi/>
+        <w:rPr>
+          <w:rFonts w:ascii="Calibri" w:eastAsia="Calibri" w:hAnsi="Calibri" w:cs="Calibri" w:hint="cs"/>
+          <w:b/>
+          <w:rtl/>
+          <w:lang w:val="en-US" w:bidi="fa-IR"/>
+        </w:rPr>
+      </w:pPr>
+      <w:r>
+        <w:rPr>
+          <w:rFonts w:ascii="Calibri" w:eastAsia="Calibri" w:hAnsi="Calibri" w:cs="Calibri" w:hint="cs"/>
+          <w:b/>
+          <w:rtl/>
+          <w:lang w:val="en-US" w:bidi="fa-IR"/>
+        </w:rPr>
+        <w:t xml:space="preserve">نکته مهم :در دات نت کور  ، </w:t>
+      </w:r>
+      <w:r>
+        <w:rPr>
+          <w:rFonts w:ascii="Calibri" w:eastAsia="Calibri" w:hAnsi="Calibri" w:cs="Calibri"/>
+          <w:b/>
+          <w:lang w:val="en-US" w:bidi="fa-IR"/>
+        </w:rPr>
+        <w:t>IOC Container</w:t>
+      </w:r>
+      <w:r>
+        <w:rPr>
+          <w:rFonts w:ascii="Calibri" w:eastAsia="Calibri" w:hAnsi="Calibri" w:cs="Calibri" w:hint="cs"/>
+          <w:b/>
+          <w:rtl/>
+          <w:lang w:val="en-US" w:bidi="fa-IR"/>
+        </w:rPr>
+        <w:t xml:space="preserve"> این الگو را پیاده سازی کرده است.</w:t>
+      </w:r>
+    </w:p>
+    <w:p>
+      <w:pPr>
+        <w:bidi/>
+        <w:rPr>
+          <w:rFonts w:ascii="Calibri" w:eastAsia="Calibri" w:hAnsi="Calibri" w:cs="Calibri"/>
+          <w:b/>
+          <w:rtl/>
+          <w:lang w:val="en-US" w:bidi="fa-IR"/>
+        </w:rPr>
+      </w:pPr>
+      <w:r>
+        <w:rPr>
+          <w:rFonts w:ascii="Calibri" w:eastAsia="Calibri" w:hAnsi="Calibri" w:cs="Calibri" w:hint="cs"/>
+          <w:b/>
+          <w:rtl/>
+          <w:lang w:val="en-US" w:bidi="fa-IR"/>
+        </w:rPr>
+        <w:t>مزیت :</w:t>
+      </w:r>
+    </w:p>
+    <w:p>
+      <w:pPr>
+        <w:pStyle w:val="ListParagraph"/>
+        <w:numPr>
+          <w:ilvl w:val="0"/>
+          <w:numId w:val="10"/>
+        </w:numPr>
+        <w:bidi/>
+        <w:rPr>
+          <w:rFonts w:ascii="Calibri" w:eastAsia="Calibri" w:hAnsi="Calibri" w:cs="Calibri"/>
+          <w:b/>
+          <w:lang w:val="en-US" w:bidi="fa-IR"/>
+        </w:rPr>
+      </w:pPr>
+      <w:r>
+        <w:rPr>
+          <w:rFonts w:ascii="Calibri" w:eastAsia="Calibri" w:hAnsi="Calibri" w:cs="Calibri" w:hint="cs"/>
+          <w:b/>
+          <w:rtl/>
+          <w:lang w:val="en-US" w:bidi="fa-IR"/>
+        </w:rPr>
+        <w:t>کاهش اتصال محکم و وابستگی</w:t>
+      </w:r>
+    </w:p>
+    <w:p>
+      <w:pPr>
+        <w:pStyle w:val="ListParagraph"/>
+        <w:numPr>
+          <w:ilvl w:val="0"/>
+          <w:numId w:val="10"/>
+        </w:numPr>
+        <w:bidi/>
+        <w:rPr>
+          <w:rFonts w:ascii="Calibri" w:eastAsia="Calibri" w:hAnsi="Calibri" w:cs="Calibri"/>
+          <w:b/>
+          <w:lang w:val="en-US" w:bidi="fa-IR"/>
+        </w:rPr>
+      </w:pPr>
+      <w:r>
+        <w:rPr>
+          <w:rFonts w:ascii="Calibri" w:eastAsia="Calibri" w:hAnsi="Calibri" w:cs="Calibri" w:hint="cs"/>
+          <w:b/>
+          <w:rtl/>
+          <w:lang w:val="en-US" w:bidi="fa-IR"/>
+        </w:rPr>
+        <w:t xml:space="preserve">رعایت اصل وارونه سازی یا </w:t>
+      </w:r>
+      <w:r>
+        <w:rPr>
+          <w:rFonts w:ascii="Calibri" w:eastAsia="Calibri" w:hAnsi="Calibri" w:cs="Calibri"/>
+          <w:b/>
+          <w:lang w:val="en-US" w:bidi="fa-IR"/>
+        </w:rPr>
+        <w:t>DIP</w:t>
+      </w:r>
+    </w:p>
+    <w:p>
+      <w:pPr>
+        <w:pStyle w:val="ListParagraph"/>
+        <w:numPr>
+          <w:ilvl w:val="0"/>
+          <w:numId w:val="10"/>
+        </w:numPr>
+        <w:bidi/>
+        <w:rPr>
+          <w:rFonts w:ascii="Calibri" w:eastAsia="Calibri" w:hAnsi="Calibri" w:cs="Calibri"/>
+          <w:b/>
+          <w:lang w:val="en-US" w:bidi="fa-IR"/>
+        </w:rPr>
+      </w:pPr>
+      <w:r>
+        <w:rPr>
+          <w:rFonts w:ascii="Calibri" w:eastAsia="Calibri" w:hAnsi="Calibri" w:cs="Calibri" w:hint="cs"/>
+          <w:b/>
+          <w:rtl/>
+          <w:lang w:val="en-US" w:bidi="fa-IR"/>
+        </w:rPr>
+        <w:t>متمرکز سازی از نمونه های ساخته شده از یک کلاس در یک مکان</w:t>
+      </w:r>
+    </w:p>
+    <w:p>
+      <w:pPr>
+        <w:pStyle w:val="ListParagraph"/>
+        <w:numPr>
+          <w:ilvl w:val="0"/>
+          <w:numId w:val="10"/>
+        </w:numPr>
+        <w:bidi/>
+        <w:rPr>
+          <w:rFonts w:ascii="Calibri" w:eastAsia="Calibri" w:hAnsi="Calibri" w:cs="Calibri"/>
+          <w:b/>
+          <w:lang w:val="en-US" w:bidi="fa-IR"/>
+        </w:rPr>
+      </w:pPr>
+      <w:r>
+        <w:rPr>
+          <w:rFonts w:ascii="Calibri" w:eastAsia="Calibri" w:hAnsi="Calibri" w:cs="Calibri" w:hint="cs"/>
+          <w:b/>
+          <w:rtl/>
+          <w:lang w:val="en-US" w:bidi="fa-IR"/>
+        </w:rPr>
+        <w:t>راحتی اعمال تغییرات به دلیل مزیت شماره 3</w:t>
+      </w:r>
+    </w:p>
+    <w:p>
+      <w:pPr>
+        <w:bidi/>
+        <w:rPr>
+          <w:rFonts w:ascii="Calibri" w:eastAsia="Calibri" w:hAnsi="Calibri" w:cs="Calibri"/>
+          <w:b/>
+          <w:rtl/>
+          <w:lang w:val="en-US" w:bidi="fa-IR"/>
+        </w:rPr>
+      </w:pPr>
+    </w:p>
+    <w:p>
+      <w:pPr>
+        <w:bidi/>
+        <w:rPr>
+          <w:rFonts w:ascii="Calibri" w:eastAsia="Calibri" w:hAnsi="Calibri" w:cs="Calibri"/>
+          <w:b/>
+          <w:rtl/>
+          <w:lang w:val="en-US" w:bidi="fa-IR"/>
+        </w:rPr>
+      </w:pPr>
+      <w:r>
+        <w:rPr>
+          <w:rFonts w:ascii="Calibri" w:eastAsia="Calibri" w:hAnsi="Calibri" w:cs="Calibri" w:hint="cs"/>
+          <w:b/>
+          <w:rtl/>
+          <w:lang w:val="en-US" w:bidi="fa-IR"/>
+        </w:rPr>
+        <w:t>معایب:</w:t>
+      </w:r>
+    </w:p>
+    <w:p>
+      <w:pPr>
+        <w:pStyle w:val="ListParagraph"/>
+        <w:numPr>
+          <w:ilvl w:val="0"/>
+          <w:numId w:val="11"/>
+        </w:numPr>
+        <w:bidi/>
+        <w:rPr>
+          <w:rFonts w:ascii="Calibri" w:eastAsia="Calibri" w:hAnsi="Calibri" w:cs="Calibri"/>
+          <w:b/>
+          <w:lang w:val="en-US" w:bidi="fa-IR"/>
+        </w:rPr>
+      </w:pPr>
+      <w:r>
+        <w:rPr>
+          <w:rFonts w:ascii="Calibri" w:eastAsia="Calibri" w:hAnsi="Calibri" w:cs="Calibri" w:hint="cs"/>
+          <w:b/>
+          <w:rtl/>
+          <w:lang w:val="en-US" w:bidi="fa-IR"/>
+        </w:rPr>
+        <w:t>پیچیدگی کد به دلیل پیاده سازی چندین کلاس برای نمونه سازی کلاس ها برای یک برنامه کوچک</w:t>
+      </w:r>
+    </w:p>
+    <w:p>
+      <w:pPr>
+        <w:bidi/>
+        <w:rPr>
+          <w:rFonts w:ascii="Calibri" w:eastAsia="Calibri" w:hAnsi="Calibri" w:cs="Calibri"/>
+          <w:b/>
+          <w:rtl/>
+          <w:lang w:val="en-US" w:bidi="fa-IR"/>
+        </w:rPr>
+      </w:pPr>
+    </w:p>
+    <w:p>
+      <w:pPr>
+        <w:bidi/>
+        <w:rPr>
+          <w:rFonts w:ascii="Calibri" w:eastAsia="Calibri" w:hAnsi="Calibri" w:cs="Calibri"/>
+          <w:b/>
+          <w:rtl/>
+          <w:lang w:val="en-US" w:bidi="fa-IR"/>
+        </w:rPr>
+      </w:pPr>
+      <w:r>
+        <w:rPr>
+          <w:rFonts w:ascii="Calibri" w:eastAsia="Calibri" w:hAnsi="Calibri" w:cs="Calibri" w:hint="cs"/>
+          <w:b/>
+          <w:rtl/>
+          <w:lang w:val="en-US" w:bidi="fa-IR"/>
+        </w:rPr>
+        <w:t>چه زمانی از این الگو استفاده کنیم:</w:t>
+      </w:r>
+    </w:p>
+    <w:p>
+      <w:pPr>
+        <w:pStyle w:val="ListParagraph"/>
+        <w:numPr>
+          <w:ilvl w:val="0"/>
+          <w:numId w:val="12"/>
+        </w:numPr>
+        <w:bidi/>
+        <w:rPr>
+          <w:rFonts w:ascii="Calibri" w:eastAsia="Calibri" w:hAnsi="Calibri" w:cs="Calibri"/>
+          <w:b/>
+          <w:lang w:val="en-US" w:bidi="fa-IR"/>
+        </w:rPr>
+      </w:pPr>
+      <w:r>
+        <w:rPr>
+          <w:rFonts w:ascii="Calibri" w:eastAsia="Calibri" w:hAnsi="Calibri" w:cs="Calibri" w:hint="cs"/>
+          <w:b/>
+          <w:rtl/>
+          <w:lang w:val="en-US" w:bidi="fa-IR"/>
+        </w:rPr>
+        <w:t xml:space="preserve">زمانی که برای یک </w:t>
+      </w:r>
+      <w:r>
+        <w:rPr>
+          <w:rFonts w:ascii="Calibri" w:eastAsia="Calibri" w:hAnsi="Calibri" w:cs="Calibri"/>
+          <w:b/>
+          <w:lang w:val="en-US" w:bidi="fa-IR"/>
+        </w:rPr>
+        <w:t>interface</w:t>
+      </w:r>
+      <w:r>
+        <w:rPr>
+          <w:rFonts w:ascii="Calibri" w:eastAsia="Calibri" w:hAnsi="Calibri" w:cs="Calibri" w:hint="cs"/>
+          <w:b/>
+          <w:rtl/>
+          <w:lang w:val="en-US" w:bidi="fa-IR"/>
+        </w:rPr>
+        <w:t xml:space="preserve"> چندین پیاده سازی مختلف داریم.</w:t>
+      </w:r>
+    </w:p>
+    <w:p>
+      <w:pPr>
+        <w:pStyle w:val="ListParagraph"/>
+        <w:numPr>
+          <w:ilvl w:val="0"/>
+          <w:numId w:val="12"/>
+        </w:numPr>
+        <w:bidi/>
+        <w:rPr>
+          <w:rFonts w:ascii="Calibri" w:eastAsia="Calibri" w:hAnsi="Calibri" w:cs="Calibri"/>
+          <w:b/>
+          <w:lang w:val="en-US" w:bidi="fa-IR"/>
+        </w:rPr>
+      </w:pPr>
+      <w:r>
+        <w:rPr>
+          <w:rFonts w:ascii="Calibri" w:eastAsia="Calibri" w:hAnsi="Calibri" w:cs="Calibri" w:hint="cs"/>
+          <w:b/>
+          <w:rtl/>
+          <w:lang w:val="en-US" w:bidi="fa-IR"/>
+        </w:rPr>
+        <w:t>زمانی که نمونه سازی ار کلاسها در جاهای مختلف برنامه انجام می شود.</w:t>
+      </w:r>
+    </w:p>
+    <w:p>
+      <w:pPr>
+        <w:pStyle w:val="ListParagraph"/>
+        <w:numPr>
+          <w:ilvl w:val="0"/>
+          <w:numId w:val="12"/>
+        </w:numPr>
+        <w:bidi/>
+        <w:rPr>
+          <w:rFonts w:ascii="Calibri" w:eastAsia="Calibri" w:hAnsi="Calibri" w:cs="Calibri"/>
+          <w:b/>
+          <w:rtl/>
+          <w:lang w:val="en-US" w:bidi="fa-IR"/>
+        </w:rPr>
+      </w:pPr>
+      <w:r>
+        <w:rPr>
+          <w:rFonts w:ascii="Calibri" w:eastAsia="Calibri" w:hAnsi="Calibri" w:cs="Calibri" w:hint="cs"/>
+          <w:b/>
+          <w:rtl/>
+          <w:lang w:val="en-US" w:bidi="fa-IR"/>
+        </w:rPr>
+        <w:t>زمانی که برای کلاینت نوع کلاس نمونه سازی شده اهمیتی ندارد.طبق بیزینس و شرایط حاکم نمونه سازی انجام شود.</w:t>
+      </w:r>
+    </w:p>
+    <w:p>
+      <w:pPr>
+        <w:bidi/>
+        <w:rPr>
+          <w:rFonts w:ascii="Calibri" w:eastAsia="Calibri" w:hAnsi="Calibri" w:cs="Calibri" w:hint="cs"/>
+          <w:b/>
+          <w:rtl/>
+          <w:lang w:val="en-US" w:bidi="fa-IR"/>
+        </w:rPr>
+      </w:pPr>
     </w:p>
     <w:sectPr>
       <w:pgSz w:w="12240" w:h="15840"/>
@@ -97,8 +794,97 @@
 </file>
 
 <file path=word/numbering.xml><?xml version="1.0" encoding="utf-8"?>
-<w:numbering xmlns:wpc="http://schemas.microsoft.com/office/word/2010/wordprocessingCanvas" xmlns:cx="http://schemas.microsoft.com/office/drawing/2014/chartex" xmlns:cx1="http://schemas.microsoft.com/office/drawing/2015/9/8/chartex" xmlns:cx2="http://schemas.microsoft.com/office/drawing/2015/10/21/chartex" xmlns:cx3="http://schemas.microsoft.com/office/drawing/2016/5/9/chartex" xmlns:cx4="http://schemas.microsoft.com/office/drawing/2016/5/10/chartex" xmlns:cx5="http://schemas.microsoft.com/office/drawing/2016/5/11/chartex" xmlns:cx6="http://schemas.microsoft.com/office/drawing/2016/5/12/chartex" xmlns:cx7="http://schemas.microsoft.com/office/drawing/2016/5/13/chartex" xmlns:cx8="http://schemas.microsoft.com/office/drawing/2016/5/14/chartex" xmlns:mc="http://schemas.openxmlformats.org/markup-compatibility/2006" xmlns:aink="http://schemas.microsoft.com/office/drawing/2016/ink" xmlns:am3d="http://schemas.microsoft.com/office/drawing/2017/model3d" xmlns:o="urn:schemas-microsoft-com:office:office" xmlns:r="http://schemas.openxmlformats.org/officeDocument/2006/relationships" xmlns:m="http://schemas.openxmlformats.org/officeDocument/2006/math" xmlns:v="urn:schemas-microsoft-com:vml" xmlns:wp14="http://schemas.microsoft.com/office/word/2010/wordprocessingDrawing" xmlns:wp="http://schemas.openxmlformats.org/drawingml/2006/wordprocessingDrawing" xmlns:w10="urn:schemas-microsoft-com:office:word" xmlns:w="http://schemas.openxmlformats.org/wordprocessingml/2006/main" xmlns:w14="http://schemas.microsoft.com/office/word/2010/wordml" xmlns:w15="http://schemas.microsoft.com/office/word/2012/wordml" xmlns:w16cex="http://schemas.microsoft.com/office/word/2018/wordml/cex" xmlns:w16cid="http://schemas.microsoft.com/office/word/2016/wordml/cid" xmlns:w16="http://schemas.microsoft.com/office/word/2018/wordml" xmlns:w16sdtdh="http://schemas.microsoft.com/office/word/2020/wordml/sdtdatahash" xmlns:w16se="http://schemas.microsoft.com/office/word/2015/wordml/symex" xmlns:wpg="http://schemas.microsoft.com/office/word/2010/wordprocessingGroup" xmlns:wpi="http://schemas.microsoft.com/office/word/2010/wordprocessingInk" xmlns:wne="http://schemas.microsoft.com/office/word/2006/wordml" xmlns:wps="http://schemas.microsoft.com/office/word/2010/wordprocessingShape" mc:Ignorable="w14 w15 w16se w16cid w16 w16cex w16sdtdh wp14">
+<w:numbering xmlns:wpc="http://schemas.microsoft.com/office/word/2010/wordprocessingCanvas" xmlns:cx="http://schemas.microsoft.com/office/drawing/2014/chartex" xmlns:cx1="http://schemas.microsoft.com/office/drawing/2015/9/8/chartex" xmlns:cx2="http://schemas.microsoft.com/office/drawing/2015/10/21/chartex" xmlns:cx3="http://schemas.microsoft.com/office/drawing/2016/5/9/chartex" xmlns:cx4="http://schemas.microsoft.com/office/drawing/2016/5/10/chartex" xmlns:cx5="http://schemas.microsoft.com/office/drawing/2016/5/11/chartex" xmlns:cx6="http://schemas.microsoft.com/office/drawing/2016/5/12/chartex" xmlns:cx7="http://schemas.microsoft.com/office/drawing/2016/5/13/chartex" xmlns:cx8="http://schemas.microsoft.com/office/drawing/2016/5/14/chartex" xmlns:mc="http://schemas.openxmlformats.org/markup-compatibility/2006" xmlns:aink="http://schemas.microsoft.com/office/drawing/2016/ink" xmlns:am3d="http://schemas.microsoft.com/office/drawing/2017/model3d" xmlns:o="urn:schemas-microsoft-com:office:office" xmlns:oel="http://schemas.microsoft.com/office/2019/extlst" xmlns:r="http://schemas.openxmlformats.org/officeDocument/2006/relationships" xmlns:m="http://schemas.openxmlformats.org/officeDocument/2006/math" xmlns:v="urn:schemas-microsoft-com:vml" xmlns:wp14="http://schemas.microsoft.com/office/word/2010/wordprocessingDrawing" xmlns:wp="http://schemas.openxmlformats.org/drawingml/2006/wordprocessingDrawing" xmlns:w10="urn:schemas-microsoft-com:office:word" xmlns:w="http://schemas.openxmlformats.org/wordprocessingml/2006/main" xmlns:w14="http://schemas.microsoft.com/office/word/2010/wordml" xmlns:w15="http://schemas.microsoft.com/office/word/2012/wordml" xmlns:w16cex="http://schemas.microsoft.com/office/word/2018/wordml/cex" xmlns:w16cid="http://schemas.microsoft.com/office/word/2016/wordml/cid" xmlns:w16="http://schemas.microsoft.com/office/word/2018/wordml" xmlns:w16du="http://schemas.microsoft.com/office/word/2023/wordml/word16du" xmlns:w16sdtdh="http://schemas.microsoft.com/office/word/2020/wordml/sdtdatahash" xmlns:w16se="http://schemas.microsoft.com/office/word/2015/wordml/symex" xmlns:wpg="http://schemas.microsoft.com/office/word/2010/wordprocessingGroup" xmlns:wpi="http://schemas.microsoft.com/office/word/2010/wordprocessingInk" xmlns:wne="http://schemas.microsoft.com/office/word/2006/wordml" xmlns:wps="http://schemas.microsoft.com/office/word/2010/wordprocessingShape" mc:Ignorable="w14 w15 w16se w16cid w16 w16cex w16sdtdh w16du wp14">
   <w:abstractNum w:abstractNumId="0" w15:restartNumberingAfterBreak="0">
+    <w:nsid w:val="05CB6060"/>
+    <w:multiLevelType w:val="hybridMultilevel"/>
+    <w:tmpl w:val="CAB87202"/>
+    <w:lvl w:ilvl="0" w:tplc="B044999E">
+      <w:start w:val="1"/>
+      <w:numFmt w:val="decimal"/>
+      <w:lvlText w:val="%1-"/>
+      <w:lvlJc w:val="left"/>
+      <w:pPr>
+        <w:ind w:left="720" w:hanging="360"/>
+      </w:pPr>
+      <w:rPr>
+        <w:rFonts w:hint="default"/>
+      </w:rPr>
+    </w:lvl>
+    <w:lvl w:ilvl="1" w:tplc="04090019" w:tentative="1">
+      <w:start w:val="1"/>
+      <w:numFmt w:val="lowerLetter"/>
+      <w:lvlText w:val="%2."/>
+      <w:lvlJc w:val="left"/>
+      <w:pPr>
+        <w:ind w:left="1440" w:hanging="360"/>
+      </w:pPr>
+    </w:lvl>
+    <w:lvl w:ilvl="2" w:tplc="0409001B" w:tentative="1">
+      <w:start w:val="1"/>
+      <w:numFmt w:val="lowerRoman"/>
+      <w:lvlText w:val="%3."/>
+      <w:lvlJc w:val="right"/>
+      <w:pPr>
+        <w:ind w:left="2160" w:hanging="180"/>
+      </w:pPr>
+    </w:lvl>
+    <w:lvl w:ilvl="3" w:tplc="0409000F" w:tentative="1">
+      <w:start w:val="1"/>
+      <w:numFmt w:val="decimal"/>
+      <w:lvlText w:val="%4."/>
+      <w:lvlJc w:val="left"/>
+      <w:pPr>
+        <w:ind w:left="2880" w:hanging="360"/>
+      </w:pPr>
+    </w:lvl>
+    <w:lvl w:ilvl="4" w:tplc="04090019" w:tentative="1">
+      <w:start w:val="1"/>
+      <w:numFmt w:val="lowerLetter"/>
+      <w:lvlText w:val="%5."/>
+      <w:lvlJc w:val="left"/>
+      <w:pPr>
+        <w:ind w:left="3600" w:hanging="360"/>
+      </w:pPr>
+    </w:lvl>
+    <w:lvl w:ilvl="5" w:tplc="0409001B" w:tentative="1">
+      <w:start w:val="1"/>
+      <w:numFmt w:val="lowerRoman"/>
+      <w:lvlText w:val="%6."/>
+      <w:lvlJc w:val="right"/>
+      <w:pPr>
+        <w:ind w:left="4320" w:hanging="180"/>
+      </w:pPr>
+    </w:lvl>
+    <w:lvl w:ilvl="6" w:tplc="0409000F" w:tentative="1">
+      <w:start w:val="1"/>
+      <w:numFmt w:val="decimal"/>
+      <w:lvlText w:val="%7."/>
+      <w:lvlJc w:val="left"/>
+      <w:pPr>
+        <w:ind w:left="5040" w:hanging="360"/>
+      </w:pPr>
+    </w:lvl>
+    <w:lvl w:ilvl="7" w:tplc="04090019" w:tentative="1">
+      <w:start w:val="1"/>
+      <w:numFmt w:val="lowerLetter"/>
+      <w:lvlText w:val="%8."/>
+      <w:lvlJc w:val="left"/>
+      <w:pPr>
+        <w:ind w:left="5760" w:hanging="360"/>
+      </w:pPr>
+    </w:lvl>
+    <w:lvl w:ilvl="8" w:tplc="0409001B" w:tentative="1">
+      <w:start w:val="1"/>
+      <w:numFmt w:val="lowerRoman"/>
+      <w:lvlText w:val="%9."/>
+      <w:lvlJc w:val="right"/>
+      <w:pPr>
+        <w:ind w:left="6480" w:hanging="180"/>
+      </w:pPr>
+    </w:lvl>
+  </w:abstractNum>
+  <w:abstractNum w:abstractNumId="1" w15:restartNumberingAfterBreak="0">
     <w:nsid w:val="0A6C1234"/>
     <w:multiLevelType w:val="hybridMultilevel"/>
     <w:tmpl w:val="55E0011C"/>
@@ -187,7 +973,7 @@
       </w:pPr>
     </w:lvl>
   </w:abstractNum>
-  <w:abstractNum w:abstractNumId="1" w15:restartNumberingAfterBreak="0">
+  <w:abstractNum w:abstractNumId="2" w15:restartNumberingAfterBreak="0">
     <w:nsid w:val="11BE4DBF"/>
     <w:multiLevelType w:val="hybridMultilevel"/>
     <w:tmpl w:val="4F666834"/>
@@ -276,7 +1062,7 @@
       </w:pPr>
     </w:lvl>
   </w:abstractNum>
-  <w:abstractNum w:abstractNumId="2" w15:restartNumberingAfterBreak="0">
+  <w:abstractNum w:abstractNumId="3" w15:restartNumberingAfterBreak="0">
     <w:nsid w:val="136B1150"/>
     <w:multiLevelType w:val="hybridMultilevel"/>
     <w:tmpl w:val="F43C2198"/>
@@ -365,7 +1151,7 @@
       </w:pPr>
     </w:lvl>
   </w:abstractNum>
-  <w:abstractNum w:abstractNumId="3" w15:restartNumberingAfterBreak="0">
+  <w:abstractNum w:abstractNumId="4" w15:restartNumberingAfterBreak="0">
     <w:nsid w:val="36CB5606"/>
     <w:multiLevelType w:val="hybridMultilevel"/>
     <w:tmpl w:val="E11EC688"/>
@@ -454,7 +1240,96 @@
       </w:pPr>
     </w:lvl>
   </w:abstractNum>
-  <w:abstractNum w:abstractNumId="4" w15:restartNumberingAfterBreak="0">
+  <w:abstractNum w:abstractNumId="5" w15:restartNumberingAfterBreak="0">
+    <w:nsid w:val="385378F2"/>
+    <w:multiLevelType w:val="hybridMultilevel"/>
+    <w:tmpl w:val="79124BEC"/>
+    <w:lvl w:ilvl="0" w:tplc="2A0ECCC0">
+      <w:start w:val="1"/>
+      <w:numFmt w:val="decimal"/>
+      <w:lvlText w:val="%1-"/>
+      <w:lvlJc w:val="left"/>
+      <w:pPr>
+        <w:ind w:left="720" w:hanging="360"/>
+      </w:pPr>
+      <w:rPr>
+        <w:rFonts w:hint="default"/>
+      </w:rPr>
+    </w:lvl>
+    <w:lvl w:ilvl="1" w:tplc="04090019" w:tentative="1">
+      <w:start w:val="1"/>
+      <w:numFmt w:val="lowerLetter"/>
+      <w:lvlText w:val="%2."/>
+      <w:lvlJc w:val="left"/>
+      <w:pPr>
+        <w:ind w:left="1440" w:hanging="360"/>
+      </w:pPr>
+    </w:lvl>
+    <w:lvl w:ilvl="2" w:tplc="0409001B" w:tentative="1">
+      <w:start w:val="1"/>
+      <w:numFmt w:val="lowerRoman"/>
+      <w:lvlText w:val="%3."/>
+      <w:lvlJc w:val="right"/>
+      <w:pPr>
+        <w:ind w:left="2160" w:hanging="180"/>
+      </w:pPr>
+    </w:lvl>
+    <w:lvl w:ilvl="3" w:tplc="0409000F" w:tentative="1">
+      <w:start w:val="1"/>
+      <w:numFmt w:val="decimal"/>
+      <w:lvlText w:val="%4."/>
+      <w:lvlJc w:val="left"/>
+      <w:pPr>
+        <w:ind w:left="2880" w:hanging="360"/>
+      </w:pPr>
+    </w:lvl>
+    <w:lvl w:ilvl="4" w:tplc="04090019" w:tentative="1">
+      <w:start w:val="1"/>
+      <w:numFmt w:val="lowerLetter"/>
+      <w:lvlText w:val="%5."/>
+      <w:lvlJc w:val="left"/>
+      <w:pPr>
+        <w:ind w:left="3600" w:hanging="360"/>
+      </w:pPr>
+    </w:lvl>
+    <w:lvl w:ilvl="5" w:tplc="0409001B" w:tentative="1">
+      <w:start w:val="1"/>
+      <w:numFmt w:val="lowerRoman"/>
+      <w:lvlText w:val="%6."/>
+      <w:lvlJc w:val="right"/>
+      <w:pPr>
+        <w:ind w:left="4320" w:hanging="180"/>
+      </w:pPr>
+    </w:lvl>
+    <w:lvl w:ilvl="6" w:tplc="0409000F" w:tentative="1">
+      <w:start w:val="1"/>
+      <w:numFmt w:val="decimal"/>
+      <w:lvlText w:val="%7."/>
+      <w:lvlJc w:val="left"/>
+      <w:pPr>
+        <w:ind w:left="5040" w:hanging="360"/>
+      </w:pPr>
+    </w:lvl>
+    <w:lvl w:ilvl="7" w:tplc="04090019" w:tentative="1">
+      <w:start w:val="1"/>
+      <w:numFmt w:val="lowerLetter"/>
+      <w:lvlText w:val="%8."/>
+      <w:lvlJc w:val="left"/>
+      <w:pPr>
+        <w:ind w:left="5760" w:hanging="360"/>
+      </w:pPr>
+    </w:lvl>
+    <w:lvl w:ilvl="8" w:tplc="0409001B" w:tentative="1">
+      <w:start w:val="1"/>
+      <w:numFmt w:val="lowerRoman"/>
+      <w:lvlText w:val="%9."/>
+      <w:lvlJc w:val="right"/>
+      <w:pPr>
+        <w:ind w:left="6480" w:hanging="180"/>
+      </w:pPr>
+    </w:lvl>
+  </w:abstractNum>
+  <w:abstractNum w:abstractNumId="6" w15:restartNumberingAfterBreak="0">
     <w:nsid w:val="4CF75ADA"/>
     <w:multiLevelType w:val="hybridMultilevel"/>
     <w:tmpl w:val="A7225B98"/>
@@ -543,7 +1418,7 @@
       </w:pPr>
     </w:lvl>
   </w:abstractNum>
-  <w:abstractNum w:abstractNumId="5" w15:restartNumberingAfterBreak="0">
+  <w:abstractNum w:abstractNumId="7" w15:restartNumberingAfterBreak="0">
     <w:nsid w:val="5BFA480A"/>
     <w:multiLevelType w:val="hybridMultilevel"/>
     <w:tmpl w:val="60725DF2"/>
@@ -632,7 +1507,185 @@
       </w:pPr>
     </w:lvl>
   </w:abstractNum>
-  <w:abstractNum w:abstractNumId="6" w15:restartNumberingAfterBreak="0">
+  <w:abstractNum w:abstractNumId="8" w15:restartNumberingAfterBreak="0">
+    <w:nsid w:val="78B63EA9"/>
+    <w:multiLevelType w:val="hybridMultilevel"/>
+    <w:tmpl w:val="A8F42082"/>
+    <w:lvl w:ilvl="0" w:tplc="69C084A2">
+      <w:start w:val="1"/>
+      <w:numFmt w:val="decimal"/>
+      <w:lvlText w:val="%1-"/>
+      <w:lvlJc w:val="left"/>
+      <w:pPr>
+        <w:ind w:left="720" w:hanging="360"/>
+      </w:pPr>
+      <w:rPr>
+        <w:rFonts w:hint="default"/>
+      </w:rPr>
+    </w:lvl>
+    <w:lvl w:ilvl="1" w:tplc="04090019" w:tentative="1">
+      <w:start w:val="1"/>
+      <w:numFmt w:val="lowerLetter"/>
+      <w:lvlText w:val="%2."/>
+      <w:lvlJc w:val="left"/>
+      <w:pPr>
+        <w:ind w:left="1440" w:hanging="360"/>
+      </w:pPr>
+    </w:lvl>
+    <w:lvl w:ilvl="2" w:tplc="0409001B" w:tentative="1">
+      <w:start w:val="1"/>
+      <w:numFmt w:val="lowerRoman"/>
+      <w:lvlText w:val="%3."/>
+      <w:lvlJc w:val="right"/>
+      <w:pPr>
+        <w:ind w:left="2160" w:hanging="180"/>
+      </w:pPr>
+    </w:lvl>
+    <w:lvl w:ilvl="3" w:tplc="0409000F" w:tentative="1">
+      <w:start w:val="1"/>
+      <w:numFmt w:val="decimal"/>
+      <w:lvlText w:val="%4."/>
+      <w:lvlJc w:val="left"/>
+      <w:pPr>
+        <w:ind w:left="2880" w:hanging="360"/>
+      </w:pPr>
+    </w:lvl>
+    <w:lvl w:ilvl="4" w:tplc="04090019" w:tentative="1">
+      <w:start w:val="1"/>
+      <w:numFmt w:val="lowerLetter"/>
+      <w:lvlText w:val="%5."/>
+      <w:lvlJc w:val="left"/>
+      <w:pPr>
+        <w:ind w:left="3600" w:hanging="360"/>
+      </w:pPr>
+    </w:lvl>
+    <w:lvl w:ilvl="5" w:tplc="0409001B" w:tentative="1">
+      <w:start w:val="1"/>
+      <w:numFmt w:val="lowerRoman"/>
+      <w:lvlText w:val="%6."/>
+      <w:lvlJc w:val="right"/>
+      <w:pPr>
+        <w:ind w:left="4320" w:hanging="180"/>
+      </w:pPr>
+    </w:lvl>
+    <w:lvl w:ilvl="6" w:tplc="0409000F" w:tentative="1">
+      <w:start w:val="1"/>
+      <w:numFmt w:val="decimal"/>
+      <w:lvlText w:val="%7."/>
+      <w:lvlJc w:val="left"/>
+      <w:pPr>
+        <w:ind w:left="5040" w:hanging="360"/>
+      </w:pPr>
+    </w:lvl>
+    <w:lvl w:ilvl="7" w:tplc="04090019" w:tentative="1">
+      <w:start w:val="1"/>
+      <w:numFmt w:val="lowerLetter"/>
+      <w:lvlText w:val="%8."/>
+      <w:lvlJc w:val="left"/>
+      <w:pPr>
+        <w:ind w:left="5760" w:hanging="360"/>
+      </w:pPr>
+    </w:lvl>
+    <w:lvl w:ilvl="8" w:tplc="0409001B" w:tentative="1">
+      <w:start w:val="1"/>
+      <w:numFmt w:val="lowerRoman"/>
+      <w:lvlText w:val="%9."/>
+      <w:lvlJc w:val="right"/>
+      <w:pPr>
+        <w:ind w:left="6480" w:hanging="180"/>
+      </w:pPr>
+    </w:lvl>
+  </w:abstractNum>
+  <w:abstractNum w:abstractNumId="9" w15:restartNumberingAfterBreak="0">
+    <w:nsid w:val="79700A85"/>
+    <w:multiLevelType w:val="hybridMultilevel"/>
+    <w:tmpl w:val="190E7F18"/>
+    <w:lvl w:ilvl="0" w:tplc="41D4CF30">
+      <w:start w:val="1"/>
+      <w:numFmt w:val="decimal"/>
+      <w:lvlText w:val="%1-"/>
+      <w:lvlJc w:val="left"/>
+      <w:pPr>
+        <w:ind w:left="720" w:hanging="360"/>
+      </w:pPr>
+      <w:rPr>
+        <w:rFonts w:hint="default"/>
+      </w:rPr>
+    </w:lvl>
+    <w:lvl w:ilvl="1" w:tplc="04090019" w:tentative="1">
+      <w:start w:val="1"/>
+      <w:numFmt w:val="lowerLetter"/>
+      <w:lvlText w:val="%2."/>
+      <w:lvlJc w:val="left"/>
+      <w:pPr>
+        <w:ind w:left="1440" w:hanging="360"/>
+      </w:pPr>
+    </w:lvl>
+    <w:lvl w:ilvl="2" w:tplc="0409001B" w:tentative="1">
+      <w:start w:val="1"/>
+      <w:numFmt w:val="lowerRoman"/>
+      <w:lvlText w:val="%3."/>
+      <w:lvlJc w:val="right"/>
+      <w:pPr>
+        <w:ind w:left="2160" w:hanging="180"/>
+      </w:pPr>
+    </w:lvl>
+    <w:lvl w:ilvl="3" w:tplc="0409000F" w:tentative="1">
+      <w:start w:val="1"/>
+      <w:numFmt w:val="decimal"/>
+      <w:lvlText w:val="%4."/>
+      <w:lvlJc w:val="left"/>
+      <w:pPr>
+        <w:ind w:left="2880" w:hanging="360"/>
+      </w:pPr>
+    </w:lvl>
+    <w:lvl w:ilvl="4" w:tplc="04090019" w:tentative="1">
+      <w:start w:val="1"/>
+      <w:numFmt w:val="lowerLetter"/>
+      <w:lvlText w:val="%5."/>
+      <w:lvlJc w:val="left"/>
+      <w:pPr>
+        <w:ind w:left="3600" w:hanging="360"/>
+      </w:pPr>
+    </w:lvl>
+    <w:lvl w:ilvl="5" w:tplc="0409001B" w:tentative="1">
+      <w:start w:val="1"/>
+      <w:numFmt w:val="lowerRoman"/>
+      <w:lvlText w:val="%6."/>
+      <w:lvlJc w:val="right"/>
+      <w:pPr>
+        <w:ind w:left="4320" w:hanging="180"/>
+      </w:pPr>
+    </w:lvl>
+    <w:lvl w:ilvl="6" w:tplc="0409000F" w:tentative="1">
+      <w:start w:val="1"/>
+      <w:numFmt w:val="decimal"/>
+      <w:lvlText w:val="%7."/>
+      <w:lvlJc w:val="left"/>
+      <w:pPr>
+        <w:ind w:left="5040" w:hanging="360"/>
+      </w:pPr>
+    </w:lvl>
+    <w:lvl w:ilvl="7" w:tplc="04090019" w:tentative="1">
+      <w:start w:val="1"/>
+      <w:numFmt w:val="lowerLetter"/>
+      <w:lvlText w:val="%8."/>
+      <w:lvlJc w:val="left"/>
+      <w:pPr>
+        <w:ind w:left="5760" w:hanging="360"/>
+      </w:pPr>
+    </w:lvl>
+    <w:lvl w:ilvl="8" w:tplc="0409001B" w:tentative="1">
+      <w:start w:val="1"/>
+      <w:numFmt w:val="lowerRoman"/>
+      <w:lvlText w:val="%9."/>
+      <w:lvlJc w:val="right"/>
+      <w:pPr>
+        <w:ind w:left="6480" w:hanging="180"/>
+      </w:pPr>
+    </w:lvl>
+  </w:abstractNum>
+  <w:abstractNum w:abstractNumId="10" w15:restartNumberingAfterBreak="0">
     <w:nsid w:val="799A580C"/>
     <w:multiLevelType w:val="hybridMultilevel"/>
     <w:tmpl w:val="4D3A3EB2"/>
@@ -721,7 +1774,7 @@
       </w:pPr>
     </w:lvl>
   </w:abstractNum>
-  <w:abstractNum w:abstractNumId="7" w15:restartNumberingAfterBreak="0">
+  <w:abstractNum w:abstractNumId="11" w15:restartNumberingAfterBreak="0">
     <w:nsid w:val="7EB11A5F"/>
     <w:multiLevelType w:val="hybridMultilevel"/>
     <w:tmpl w:val="9EA2147E"/>
@@ -811,35 +1864,47 @@
       </w:pPr>
     </w:lvl>
   </w:abstractNum>
-  <w:num w:numId="1">
+  <w:num w:numId="1" w16cid:durableId="598293156">
+    <w:abstractNumId w:val="7"/>
+  </w:num>
+  <w:num w:numId="2" w16cid:durableId="615136289">
+    <w:abstractNumId w:val="4"/>
+  </w:num>
+  <w:num w:numId="3" w16cid:durableId="1747067308">
+    <w:abstractNumId w:val="10"/>
+  </w:num>
+  <w:num w:numId="4" w16cid:durableId="248655973">
+    <w:abstractNumId w:val="2"/>
+  </w:num>
+  <w:num w:numId="5" w16cid:durableId="460155309">
+    <w:abstractNumId w:val="11"/>
+  </w:num>
+  <w:num w:numId="6" w16cid:durableId="931276517">
+    <w:abstractNumId w:val="6"/>
+  </w:num>
+  <w:num w:numId="7" w16cid:durableId="849877622">
+    <w:abstractNumId w:val="3"/>
+  </w:num>
+  <w:num w:numId="8" w16cid:durableId="37054047">
+    <w:abstractNumId w:val="1"/>
+  </w:num>
+  <w:num w:numId="9" w16cid:durableId="417943914">
+    <w:abstractNumId w:val="9"/>
+  </w:num>
+  <w:num w:numId="10" w16cid:durableId="1383284750">
     <w:abstractNumId w:val="5"/>
   </w:num>
-  <w:num w:numId="2">
-    <w:abstractNumId w:val="3"/>
+  <w:num w:numId="11" w16cid:durableId="1387677165">
+    <w:abstractNumId w:val="0"/>
   </w:num>
-  <w:num w:numId="3">
-    <w:abstractNumId w:val="6"/>
-  </w:num>
-  <w:num w:numId="4">
-    <w:abstractNumId w:val="1"/>
-  </w:num>
-  <w:num w:numId="5">
-    <w:abstractNumId w:val="7"/>
-  </w:num>
-  <w:num w:numId="6">
-    <w:abstractNumId w:val="4"/>
-  </w:num>
-  <w:num w:numId="7">
-    <w:abstractNumId w:val="2"/>
-  </w:num>
-  <w:num w:numId="8">
-    <w:abstractNumId w:val="0"/>
+  <w:num w:numId="12" w16cid:durableId="1611011004">
+    <w:abstractNumId w:val="8"/>
   </w:num>
 </w:numbering>
 </file>
 
 <file path=word/styles.xml><?xml version="1.0" encoding="utf-8"?>
-<w:styles xmlns:mc="http://schemas.openxmlformats.org/markup-compatibility/2006" xmlns:r="http://schemas.openxmlformats.org/officeDocument/2006/relationships" xmlns:w="http://schemas.openxmlformats.org/wordprocessingml/2006/main" xmlns:w14="http://schemas.microsoft.com/office/word/2010/wordml" xmlns:w15="http://schemas.microsoft.com/office/word/2012/wordml" xmlns:w16cex="http://schemas.microsoft.com/office/word/2018/wordml/cex" xmlns:w16cid="http://schemas.microsoft.com/office/word/2016/wordml/cid" xmlns:w16="http://schemas.microsoft.com/office/word/2018/wordml" xmlns:w16sdtdh="http://schemas.microsoft.com/office/word/2020/wordml/sdtdatahash" xmlns:w16se="http://schemas.microsoft.com/office/word/2015/wordml/symex" mc:Ignorable="w14 w15 w16se w16cid w16 w16cex w16sdtdh">
+<w:styles xmlns:mc="http://schemas.openxmlformats.org/markup-compatibility/2006" xmlns:r="http://schemas.openxmlformats.org/officeDocument/2006/relationships" xmlns:w="http://schemas.openxmlformats.org/wordprocessingml/2006/main" xmlns:w14="http://schemas.microsoft.com/office/word/2010/wordml" xmlns:w15="http://schemas.microsoft.com/office/word/2012/wordml" xmlns:w16cex="http://schemas.microsoft.com/office/word/2018/wordml/cex" xmlns:w16cid="http://schemas.microsoft.com/office/word/2016/wordml/cid" xmlns:w16="http://schemas.microsoft.com/office/word/2018/wordml" xmlns:w16du="http://schemas.microsoft.com/office/word/2023/wordml/word16du" xmlns:w16sdtdh="http://schemas.microsoft.com/office/word/2020/wordml/sdtdatahash" xmlns:w16se="http://schemas.microsoft.com/office/word/2015/wordml/symex" mc:Ignorable="w14 w15 w16se w16cid w16 w16cex w16sdtdh w16du">
   <w:docDefaults>
     <w:rPrDefault>
       <w:rPr>

</xml_diff>